<commit_message>
Cleanup: removed old files and added updated test scripts
</commit_message>
<xml_diff>
--- a/Sauce_Demo_Test_Plan_Professional.docx
+++ b/Sauce_Demo_Test_Plan_Professional.docx
@@ -69,12 +69,19 @@
         <w:pStyle w:val="Heading2"/>
       </w:pPr>
       <w:r>
-        <w:t>2. Scope &amp; Objectives</w:t>
+        <w:t>2</w:t>
+      </w:r>
+      <w:bookmarkStart w:id="0" w:name="_Hlk221230361"/>
+      <w:r>
+        <w:t>. Scope &amp; Objectives</w:t>
       </w:r>
     </w:p>
     <w:p>
       <w:r>
         <w:t>Scope:</w:t>
+      </w:r>
+      <w:r>
+        <w:t xml:space="preserve"> </w:t>
       </w:r>
       <w:r>
         <w:br/>
@@ -160,6 +167,7 @@
         <w:t>System behavior validation under normal and peak load conditions</w:t>
       </w:r>
     </w:p>
+    <w:bookmarkEnd w:id="0"/>
     <w:p>
       <w:r>
         <w:br/>
@@ -494,7 +502,10 @@
         <w:t>Performance Testing:</w:t>
       </w:r>
       <w:r>
-        <w:t xml:space="preserve"> Evaluate system responsiveness, stability, and scalability under load using JMeter</w:t>
+        <w:t xml:space="preserve"> Evaluate system responsiveness, stability, and scalability under load using </w:t>
+      </w:r>
+      <w:r>
+        <w:t>K6</w:t>
       </w:r>
     </w:p>
     <w:p>
@@ -1175,7 +1186,10 @@
         </w:numPr>
       </w:pPr>
       <w:r>
-        <w:t>Performance Testing: Apache JMeter</w:t>
+        <w:t xml:space="preserve">Performance Testing: </w:t>
+      </w:r>
+      <w:r>
+        <w:t>K6</w:t>
       </w:r>
     </w:p>
     <w:p/>
@@ -1701,7 +1715,10 @@
         </w:numPr>
       </w:pPr>
       <w:r>
-        <w:t>JMeter test plan prepared and reviewed</w:t>
+        <w:t>K6</w:t>
+      </w:r>
+      <w:r>
+        <w:t xml:space="preserve"> test plan prepared and reviewed</w:t>
       </w:r>
     </w:p>
     <w:p>

</xml_diff>